<commit_message>
fauna e flora info updated
</commit_message>
<xml_diff>
--- a/Info/fauna e flora corno do bico.docx
+++ b/Info/fauna e flora corno do bico.docx
@@ -15,13 +15,135 @@
         <w:rPr>
           <w:color w:val="C9211E"/>
         </w:rPr>
-        <w:t>Á</w:t>
-      </w:r>
-      <w:r>
-        <w:rPr>
-          <w:color w:val="C9211E"/>
-        </w:rPr>
-        <w:t>guia de asa redonda</w:t>
+        <w:t>Fauna</w:t>
+      </w:r>
+    </w:p>
+    <w:p>
+      <w:pPr>
+        <w:pStyle w:val="Normal"/>
+        <w:bidi w:val="0"/>
+        <w:jc w:val="left"/>
+        <w:rPr>
+          <w:color w:val="000000"/>
+        </w:rPr>
+      </w:pPr>
+      <w:r>
+        <w:rPr>
+          <w:color w:val="000000"/>
+        </w:rPr>
+        <w:t>Fauna é o termo utilizado para se referir à vida animal de um determinado ambiente ou região. A fauna pode incluir uma grande variedade de animais, desde os pequenos invertebrados, como insetos e moluscos, até mamíferos grandes e imponentes, como elefantes, leões e ursos. A fauna é um componente importante dos ecossistemas, desempenhando papéis vitais no equilíbrio ecológico. A conservação da fauna é importante para a preservação da biodiversidade e para a manutenção da saúde e do equilíbrio dos ecossistemas.</w:t>
+      </w:r>
+    </w:p>
+    <w:p>
+      <w:pPr>
+        <w:pStyle w:val="Normal"/>
+        <w:bidi w:val="0"/>
+        <w:jc w:val="left"/>
+        <w:rPr>
+          <w:color w:val="000000"/>
+        </w:rPr>
+      </w:pPr>
+      <w:r>
+        <w:rPr>
+          <w:color w:val="000000"/>
+        </w:rPr>
+      </w:r>
+    </w:p>
+    <w:p>
+      <w:pPr>
+        <w:pStyle w:val="Normal"/>
+        <w:bidi w:val="0"/>
+        <w:jc w:val="center"/>
+        <w:rPr>
+          <w:color w:val="C9211E"/>
+        </w:rPr>
+      </w:pPr>
+      <w:r>
+        <w:rPr>
+          <w:color w:val="C9211E"/>
+        </w:rPr>
+        <w:t>Flora</w:t>
+      </w:r>
+    </w:p>
+    <w:p>
+      <w:pPr>
+        <w:pStyle w:val="Normal"/>
+        <w:bidi w:val="0"/>
+        <w:jc w:val="left"/>
+        <w:rPr>
+          <w:color w:val="000000"/>
+        </w:rPr>
+      </w:pPr>
+      <w:r>
+        <w:rPr>
+          <w:color w:val="000000"/>
+        </w:rPr>
+        <w:t xml:space="preserve">Flora é o termo utilizado para se referir ao conjunto de plantas presentes numa determinada região ou ecossistema. A flora inclui todas as plantas, desde as pequenas algas e musgos até </w:t>
+      </w:r>
+      <w:r>
+        <w:rPr>
+          <w:rFonts w:eastAsia="Noto Serif CJK SC" w:cs="Lohit Devanagari"/>
+          <w:color w:val="000000"/>
+          <w:kern w:val="2"/>
+          <w:sz w:val="24"/>
+          <w:szCs w:val="24"/>
+          <w:lang w:val="pt-PT" w:eastAsia="zh-CN" w:bidi="hi-IN"/>
+        </w:rPr>
+        <w:t>às</w:t>
+      </w:r>
+      <w:r>
+        <w:rPr>
+          <w:color w:val="000000"/>
+        </w:rPr>
+        <w:t xml:space="preserve"> grandes árvores. As plantas têm um papel fundamental no ecossistema, fornecendo oxig</w:t>
+      </w:r>
+      <w:r>
+        <w:rPr>
+          <w:rFonts w:eastAsia="Noto Serif CJK SC" w:cs="Lohit Devanagari"/>
+          <w:color w:val="000000"/>
+          <w:kern w:val="2"/>
+          <w:sz w:val="24"/>
+          <w:szCs w:val="24"/>
+          <w:lang w:val="pt-PT" w:eastAsia="zh-CN" w:bidi="hi-IN"/>
+        </w:rPr>
+        <w:t>é</w:t>
+      </w:r>
+      <w:r>
+        <w:rPr>
+          <w:color w:val="000000"/>
+        </w:rPr>
+        <w:t>nio e outras funções vitais para outras espécies de animais e para a própria saúde do meio ambiente. A conservação da flora é importante para manter o equilíbrio ecológico e a biodiversidade.</w:t>
+      </w:r>
+    </w:p>
+    <w:p>
+      <w:pPr>
+        <w:pStyle w:val="Normal"/>
+        <w:bidi w:val="0"/>
+        <w:jc w:val="center"/>
+        <w:rPr>
+          <w:color w:val="C9211E"/>
+        </w:rPr>
+      </w:pPr>
+      <w:r>
+        <w:rPr>
+          <w:color w:val="C9211E"/>
+        </w:rPr>
+      </w:r>
+    </w:p>
+    <w:p>
+      <w:pPr>
+        <w:pStyle w:val="Normal"/>
+        <w:bidi w:val="0"/>
+        <w:jc w:val="center"/>
+        <w:rPr>
+          <w:color w:val="C9211E"/>
+        </w:rPr>
+      </w:pPr>
+      <w:r>
+        <w:rPr>
+          <w:color w:val="C9211E"/>
+        </w:rPr>
+        <w:t>Águia de asa redonda</w:t>
       </w:r>
     </w:p>
     <w:p>
@@ -177,31 +299,7 @@
         <w:rPr>
           <w:color w:val="000000"/>
         </w:rPr>
-        <w:t xml:space="preserve">"Javali-europeu" é o nome comum dado à subespécie Sus scrofa, que é uma das várias subespécies de javali encontradas na Europa. O javali-europeu é caracterizado por sua pelagem escura </w:t>
-      </w:r>
-      <w:r>
-        <w:rPr>
-          <w:color w:val="000000"/>
-        </w:rPr>
-        <w:t xml:space="preserve">e </w:t>
-      </w:r>
-      <w:r>
-        <w:rPr>
-          <w:color w:val="000000"/>
-        </w:rPr>
-        <w:t>presas longas e curvas. Eles são omnívoros e alimentam-</w:t>
-      </w:r>
-      <w:r>
-        <w:rPr>
-          <w:color w:val="000000"/>
-        </w:rPr>
-        <w:t>se</w:t>
-      </w:r>
-      <w:r>
-        <w:rPr>
-          <w:color w:val="000000"/>
-        </w:rPr>
-        <w:t xml:space="preserve"> de frutas, nozes, insetos e pequenos animais.</w:t>
+        <w:t>"Javali-europeu" é o nome comum dado à subespécie Sus scrofa, que é uma das várias subespécies de javali encontradas na Europa. O javali-europeu é caracterizado por sua pelagem escura e presas longas e curvas. Eles são omnívoros e alimentam-se de frutas, nozes, insetos e pequenos animais.</w:t>
       </w:r>
     </w:p>
     <w:p>
@@ -263,61 +361,7 @@
         <w:rPr>
           <w:color w:val="000000"/>
         </w:rPr>
-        <w:t>Garrano é uma raça de cavalo nativa do norte de Portugal, conhecida p</w:t>
-      </w:r>
-      <w:r>
-        <w:rPr>
-          <w:color w:val="000000"/>
-        </w:rPr>
-        <w:t xml:space="preserve">ela </w:t>
-      </w:r>
-      <w:r>
-        <w:rPr>
-          <w:color w:val="000000"/>
-        </w:rPr>
-        <w:t xml:space="preserve">sua resistência e adaptabilidade a climas frios e montanhosos. Eles são geralmente pequenos em tamanho, com uma altura média de cerca de 1,25 metros, e têm </w:t>
-      </w:r>
-      <w:r>
-        <w:rPr>
-          <w:color w:val="000000"/>
-        </w:rPr>
-        <w:t xml:space="preserve">o </w:t>
-      </w:r>
-      <w:r>
-        <w:rPr>
-          <w:color w:val="000000"/>
-        </w:rPr>
-        <w:t>espess</w:t>
-      </w:r>
-      <w:r>
-        <w:rPr>
-          <w:color w:val="000000"/>
-        </w:rPr>
-        <w:t>o</w:t>
-      </w:r>
-      <w:r>
-        <w:rPr>
-          <w:color w:val="000000"/>
-        </w:rPr>
-        <w:t xml:space="preserve"> e ásper</w:t>
-      </w:r>
-      <w:r>
-        <w:rPr>
-          <w:color w:val="000000"/>
-        </w:rPr>
-        <w:t>o</w:t>
-      </w:r>
-      <w:r>
-        <w:rPr>
-          <w:color w:val="000000"/>
-        </w:rPr>
-        <w:t xml:space="preserve"> que os protege das condições climáticas adversas. Garranos são conhecidos por serem animais muito resistentes e foram usados​​tradicionalmente para trabalhar em terrenos íngremes e transportar cargas pesadas em áreas rurais. Hoje em dia </w:t>
-      </w:r>
-      <w:r>
-        <w:rPr>
-          <w:color w:val="000000"/>
-        </w:rPr>
-        <w:t>são usados para fins recreativos como equitação e corridas.</w:t>
+        <w:t>Garrano é uma raça de cavalo nativa do norte de Portugal, conhecida pela sua resistência e adaptabilidade a climas frios e montanhosos. Eles são geralmente pequenos em tamanho, com uma altura média de cerca de 1,25 metros, e têm o espesso e áspero que os protege das condições climáticas adversas. Garranos são conhecidos por serem animais muito resistentes e foram usados​​tradicionalmente para trabalhar em terrenos íngremes e transportar cargas pesadas em áreas rurais. Hoje em dia são usados para fins recreativos como equitação e corridas.</w:t>
       </w:r>
     </w:p>
     <w:p>
@@ -380,6 +424,700 @@
         <w:rPr>
           <w:color w:val="000000"/>
         </w:rPr>
+      </w:r>
+    </w:p>
+    <w:p>
+      <w:pPr>
+        <w:pStyle w:val="Normal"/>
+        <w:bidi w:val="0"/>
+        <w:jc w:val="center"/>
+        <w:rPr>
+          <w:color w:val="C9211E"/>
+        </w:rPr>
+      </w:pPr>
+      <w:r>
+        <w:rPr>
+          <w:color w:val="C9211E"/>
+        </w:rPr>
+        <w:t>Noitibó-da-europa</w:t>
+      </w:r>
+    </w:p>
+    <w:p>
+      <w:pPr>
+        <w:pStyle w:val="Normal"/>
+        <w:bidi w:val="0"/>
+        <w:jc w:val="left"/>
+        <w:rPr>
+          <w:color w:val="000000"/>
+        </w:rPr>
+      </w:pPr>
+      <w:r>
+        <w:rPr>
+          <w:color w:val="000000"/>
+        </w:rPr>
+        <w:t xml:space="preserve">O noitibó-da-europa (Caprimulgus europaeus) é uma ave noturna encontrada em grande parte da Europa, norte da África e sudoeste da Ásia. </w:t>
+      </w:r>
+      <w:r>
+        <w:rPr>
+          <w:rFonts w:eastAsia="Noto Serif CJK SC" w:cs="Lohit Devanagari"/>
+          <w:color w:val="000000"/>
+          <w:kern w:val="2"/>
+          <w:sz w:val="24"/>
+          <w:szCs w:val="24"/>
+          <w:lang w:val="pt-PT" w:eastAsia="zh-CN" w:bidi="hi-IN"/>
+        </w:rPr>
+        <w:t xml:space="preserve">É </w:t>
+      </w:r>
+      <w:r>
+        <w:rPr>
+          <w:color w:val="000000"/>
+        </w:rPr>
+        <w:t>conhecido pelo seu canto noturno, que é uma série de assobios. Eles têm uma aparência discreta, com plumagem acinzentada, o que os torna excelentes para se camuflarem durante o dia. Alimentam-se principalmente de insetos voadores, que capturam durante o voo. O noitibó-da-europa é considerado uma espécie de baixa preocupação em termos de conservação, apesar de ser afetado por ameaças no seu dia-a-dia.</w:t>
+      </w:r>
+    </w:p>
+    <w:p>
+      <w:pPr>
+        <w:pStyle w:val="Normal"/>
+        <w:bidi w:val="0"/>
+        <w:jc w:val="left"/>
+        <w:rPr>
+          <w:color w:val="000000"/>
+        </w:rPr>
+      </w:pPr>
+      <w:r>
+        <w:rPr>
+          <w:color w:val="000000"/>
+        </w:rPr>
+      </w:r>
+    </w:p>
+    <w:p>
+      <w:pPr>
+        <w:pStyle w:val="Normal"/>
+        <w:bidi w:val="0"/>
+        <w:jc w:val="center"/>
+        <w:rPr>
+          <w:color w:val="C9211E"/>
+        </w:rPr>
+      </w:pPr>
+      <w:r>
+        <w:rPr>
+          <w:color w:val="C9211E"/>
+        </w:rPr>
+        <w:t>Corço</w:t>
+      </w:r>
+    </w:p>
+    <w:p>
+      <w:pPr>
+        <w:pStyle w:val="Normal"/>
+        <w:bidi w:val="0"/>
+        <w:jc w:val="left"/>
+        <w:rPr>
+          <w:color w:val="000000"/>
+        </w:rPr>
+      </w:pPr>
+      <w:r>
+        <w:rPr>
+          <w:color w:val="000000"/>
+        </w:rPr>
+        <w:t>O corço (Capreolus capreolus) é uma espécie de cervo encontrado na Europa, Ásia Ocidental e Ásia Central. É um animal de porte médio, com peso médio de 15 a 30 quilos. Os machos têm chifres curtos e pontiagudos que crescem anualmente e são usados durante a temporada de acasalamento para lutar com outros machos e conquistar as fêmeas. As fêmeas não têm chifres. O corço alimenta-se de brotos, folhas, frutos e ervas. É um animal solitário e territorial, que passa grande parte do tempo escondido na vegetação para evitar predadores como lobos e ursos.</w:t>
+      </w:r>
+    </w:p>
+    <w:p>
+      <w:pPr>
+        <w:pStyle w:val="Normal"/>
+        <w:bidi w:val="0"/>
+        <w:jc w:val="left"/>
+        <w:rPr>
+          <w:color w:val="000000"/>
+        </w:rPr>
+      </w:pPr>
+      <w:r>
+        <w:rPr>
+          <w:color w:val="000000"/>
+        </w:rPr>
+      </w:r>
+    </w:p>
+    <w:p>
+      <w:pPr>
+        <w:pStyle w:val="Normal"/>
+        <w:bidi w:val="0"/>
+        <w:jc w:val="center"/>
+        <w:rPr>
+          <w:color w:val="C9211E"/>
+        </w:rPr>
+      </w:pPr>
+      <w:r>
+        <w:rPr>
+          <w:color w:val="C9211E"/>
+        </w:rPr>
+        <w:t>Drosera rotundifolia</w:t>
+      </w:r>
+    </w:p>
+    <w:p>
+      <w:pPr>
+        <w:pStyle w:val="Normal"/>
+        <w:bidi w:val="0"/>
+        <w:jc w:val="left"/>
+        <w:rPr>
+          <w:color w:val="000000"/>
+        </w:rPr>
+      </w:pPr>
+      <w:r>
+        <w:rPr>
+          <w:color w:val="000000"/>
+        </w:rPr>
+        <w:t>Drosera rotundifolia é uma planta carnívora encontrada em regiões frias do hemisfério norte, incluindo América do Norte, Europa e Ásia. A planta cresce em áreas húmidas, como pântanos e margens de rios. Alimenta-se de pequenos insetos e artrópodes. As suas folhas produzem uma substância pegajosa e viscosa que atrai e captura as presas. Uma vez capturada, a planta libera enzimas digestivas para digerir a presa e absorver os nutrientes. Pode ser usada para o tratamento de tosse, asma e outras doenças respirat</w:t>
+      </w:r>
+      <w:r>
+        <w:rPr>
+          <w:rFonts w:eastAsia="Noto Serif CJK SC" w:cs="Lohit Devanagari"/>
+          <w:color w:val="000000"/>
+          <w:kern w:val="2"/>
+          <w:sz w:val="24"/>
+          <w:szCs w:val="24"/>
+          <w:lang w:val="pt-PT" w:eastAsia="zh-CN" w:bidi="hi-IN"/>
+        </w:rPr>
+        <w:t>órias, com cautela.</w:t>
+      </w:r>
+    </w:p>
+    <w:p>
+      <w:pPr>
+        <w:pStyle w:val="Normal"/>
+        <w:bidi w:val="0"/>
+        <w:jc w:val="left"/>
+        <w:rPr>
+          <w:rFonts w:ascii="Liberation Serif" w:hAnsi="Liberation Serif" w:eastAsia="Noto Serif CJK SC" w:cs="Lohit Devanagari"/>
+          <w:kern w:val="2"/>
+          <w:sz w:val="24"/>
+          <w:szCs w:val="24"/>
+          <w:lang w:val="pt-PT" w:eastAsia="zh-CN" w:bidi="hi-IN"/>
+        </w:rPr>
+      </w:pPr>
+      <w:r>
+        <w:rPr>
+          <w:rFonts w:eastAsia="Noto Serif CJK SC" w:cs="Lohit Devanagari"/>
+          <w:kern w:val="2"/>
+          <w:sz w:val="24"/>
+          <w:szCs w:val="24"/>
+          <w:lang w:val="pt-PT" w:eastAsia="zh-CN" w:bidi="hi-IN"/>
+        </w:rPr>
+      </w:r>
+    </w:p>
+    <w:p>
+      <w:pPr>
+        <w:pStyle w:val="Normal"/>
+        <w:bidi w:val="0"/>
+        <w:jc w:val="center"/>
+        <w:rPr>
+          <w:color w:val="C9211E"/>
+        </w:rPr>
+      </w:pPr>
+      <w:r>
+        <w:rPr>
+          <w:rFonts w:eastAsia="Noto Serif CJK SC" w:cs="Lohit Devanagari"/>
+          <w:color w:val="C9211E"/>
+          <w:kern w:val="2"/>
+          <w:sz w:val="24"/>
+          <w:szCs w:val="24"/>
+          <w:lang w:val="pt-PT" w:eastAsia="zh-CN" w:bidi="hi-IN"/>
+        </w:rPr>
+        <w:t>Azevinho</w:t>
+      </w:r>
+    </w:p>
+    <w:p>
+      <w:pPr>
+        <w:pStyle w:val="Normal"/>
+        <w:bidi w:val="0"/>
+        <w:jc w:val="left"/>
+        <w:rPr>
+          <w:rFonts w:ascii="Liberation Serif" w:hAnsi="Liberation Serif" w:eastAsia="Noto Serif CJK SC" w:cs="Lohit Devanagari"/>
+          <w:kern w:val="2"/>
+          <w:sz w:val="24"/>
+          <w:szCs w:val="24"/>
+          <w:lang w:val="pt-PT" w:eastAsia="zh-CN" w:bidi="hi-IN"/>
+        </w:rPr>
+      </w:pPr>
+      <w:r>
+        <w:rPr>
+          <w:rFonts w:eastAsia="Noto Serif CJK SC" w:cs="Lohit Devanagari"/>
+          <w:kern w:val="2"/>
+          <w:sz w:val="24"/>
+          <w:szCs w:val="24"/>
+          <w:lang w:val="pt-PT" w:eastAsia="zh-CN" w:bidi="hi-IN"/>
+        </w:rPr>
+      </w:r>
+    </w:p>
+    <w:p>
+      <w:pPr>
+        <w:pStyle w:val="Normal"/>
+        <w:bidi w:val="0"/>
+        <w:jc w:val="left"/>
+        <w:rPr>
+          <w:color w:val="000000"/>
+        </w:rPr>
+      </w:pPr>
+      <w:r>
+        <w:rPr>
+          <w:color w:val="000000"/>
+        </w:rPr>
+        <w:t xml:space="preserve">O azevinho (Ilex aquifolium) é nativo da Europa, Norte da África e Oeste da Ásia. </w:t>
+      </w:r>
+      <w:r>
+        <w:rPr>
+          <w:rFonts w:eastAsia="Noto Serif CJK SC" w:cs="Lohit Devanagari"/>
+          <w:color w:val="000000"/>
+          <w:kern w:val="2"/>
+          <w:sz w:val="24"/>
+          <w:szCs w:val="24"/>
+          <w:lang w:val="pt-PT" w:eastAsia="zh-CN" w:bidi="hi-IN"/>
+        </w:rPr>
+        <w:t xml:space="preserve">É conhecido por ser frequentemente usado em decorações natalícias. O azevinho é uma planta muito resistente e pode ser encontrado em diversos tipos de solo, incluindo solos húmidos, secos, ácidos ou alcalinos. Tem sido usado em medicamentos tradicionais para tratar a febre, tosse e dor de garganta. </w:t>
+      </w:r>
+    </w:p>
+    <w:p>
+      <w:pPr>
+        <w:pStyle w:val="Normal"/>
+        <w:bidi w:val="0"/>
+        <w:jc w:val="left"/>
+        <w:rPr>
+          <w:rFonts w:ascii="Liberation Serif" w:hAnsi="Liberation Serif" w:eastAsia="Noto Serif CJK SC" w:cs="Lohit Devanagari"/>
+          <w:kern w:val="2"/>
+          <w:sz w:val="24"/>
+          <w:szCs w:val="24"/>
+          <w:lang w:val="pt-PT" w:eastAsia="zh-CN" w:bidi="hi-IN"/>
+        </w:rPr>
+      </w:pPr>
+      <w:r>
+        <w:rPr>
+          <w:rFonts w:eastAsia="Noto Serif CJK SC" w:cs="Lohit Devanagari"/>
+          <w:kern w:val="2"/>
+          <w:sz w:val="24"/>
+          <w:szCs w:val="24"/>
+          <w:lang w:val="pt-PT" w:eastAsia="zh-CN" w:bidi="hi-IN"/>
+        </w:rPr>
+      </w:r>
+    </w:p>
+    <w:p>
+      <w:pPr>
+        <w:pStyle w:val="Normal"/>
+        <w:bidi w:val="0"/>
+        <w:jc w:val="center"/>
+        <w:rPr>
+          <w:color w:val="C9211E"/>
+        </w:rPr>
+      </w:pPr>
+      <w:r>
+        <w:rPr>
+          <w:rFonts w:eastAsia="Noto Serif CJK SC" w:cs="Lohit Devanagari"/>
+          <w:color w:val="C9211E"/>
+          <w:kern w:val="2"/>
+          <w:sz w:val="24"/>
+          <w:szCs w:val="24"/>
+          <w:lang w:val="pt-PT" w:eastAsia="zh-CN" w:bidi="hi-IN"/>
+        </w:rPr>
+        <w:t>Carvalheira</w:t>
+      </w:r>
+    </w:p>
+    <w:p>
+      <w:pPr>
+        <w:pStyle w:val="Normal"/>
+        <w:bidi w:val="0"/>
+        <w:jc w:val="left"/>
+        <w:rPr>
+          <w:color w:val="000000"/>
+        </w:rPr>
+      </w:pPr>
+      <w:r>
+        <w:rPr>
+          <w:rFonts w:eastAsia="Noto Serif CJK SC" w:cs="Lohit Devanagari"/>
+          <w:color w:val="000000"/>
+          <w:kern w:val="2"/>
+          <w:sz w:val="24"/>
+          <w:szCs w:val="24"/>
+          <w:lang w:val="pt-PT" w:eastAsia="zh-CN" w:bidi="hi-IN"/>
+        </w:rPr>
+        <w:t>Carvalheira é uma floresta ou bosque de carvalhos. São importantes ecossistemas que abrigam uma grande variedade de flora e fauna, incluindo aves, mamíferos e insetos. O carvalho é uma das árvores mais veneradas na cultura europeia, sendo considerado um símbolo de força e longevidade. As carvalheiras têm grande valor económico e cultural, fornecendo madeira para a produção de móveis, construção e outras aplicações. Além disso, as carvalheiras são importantes na produção de alimentos, como bolotas, que são consumidas por porcos e outros animais. Enfrentam ameaças como a degradação ambiental, a urbanização e a agricultura intensiva.</w:t>
+      </w:r>
+    </w:p>
+    <w:p>
+      <w:pPr>
+        <w:pStyle w:val="Normal"/>
+        <w:bidi w:val="0"/>
+        <w:jc w:val="left"/>
+        <w:rPr>
+          <w:color w:val="000000"/>
+        </w:rPr>
+      </w:pPr>
+      <w:r>
+        <w:rPr/>
+      </w:r>
+    </w:p>
+    <w:p>
+      <w:pPr>
+        <w:pStyle w:val="Normal"/>
+        <w:bidi w:val="0"/>
+        <w:jc w:val="center"/>
+        <w:rPr>
+          <w:color w:val="C9211E"/>
+        </w:rPr>
+      </w:pPr>
+      <w:r>
+        <w:rPr>
+          <w:color w:val="C9211E"/>
+        </w:rPr>
+        <w:t>F</w:t>
+      </w:r>
+      <w:r>
+        <w:rPr>
+          <w:color w:val="C9211E"/>
+        </w:rPr>
+        <w:t>reixo-de-folha-estreita</w:t>
+      </w:r>
+    </w:p>
+    <w:p>
+      <w:pPr>
+        <w:pStyle w:val="Normal"/>
+        <w:bidi w:val="0"/>
+        <w:jc w:val="left"/>
+        <w:rPr>
+          <w:color w:val="000000"/>
+        </w:rPr>
+      </w:pPr>
+      <w:r>
+        <w:rPr>
+          <w:color w:val="000000"/>
+        </w:rPr>
+        <w:t xml:space="preserve">O freixo-de-folha-estreita (Fraxinus angustifolia) é uma árvore </w:t>
+      </w:r>
+      <w:r>
+        <w:rPr>
+          <w:color w:val="000000"/>
+        </w:rPr>
+        <w:t xml:space="preserve">que se encontra </w:t>
+      </w:r>
+      <w:r>
+        <w:rPr>
+          <w:color w:val="000000"/>
+        </w:rPr>
+        <w:t xml:space="preserve">principalmente na Europa e em partes da Ásia. É uma árvore de tamanho médio a grande, que pode atingir até 30 metros de altura. O freixo-de-folha-estreita é uma árvore bastante resistente e adaptável, capaz de crescer </w:t>
+      </w:r>
+      <w:r>
+        <w:rPr>
+          <w:color w:val="000000"/>
+        </w:rPr>
+        <w:t>n</w:t>
+      </w:r>
+      <w:r>
+        <w:rPr>
+          <w:color w:val="000000"/>
+        </w:rPr>
+        <w:t xml:space="preserve">uma ampla variedade de solos e climas, incluindo áreas </w:t>
+      </w:r>
+      <w:r>
+        <w:rPr>
+          <w:color w:val="000000"/>
+        </w:rPr>
+        <w:t>h</w:t>
+      </w:r>
+      <w:r>
+        <w:rPr>
+          <w:color w:val="000000"/>
+        </w:rPr>
+        <w:t>úmidas e alagadas. A madeira do freixo é resistente, dura e elástica, tornando-a ideal para a produção de ferramentas, como martelos, machados e cabos de vassoura. No entanto, o freixo-de-folha-estreita enfrenta ameaças significativas, principalmente devido à disseminação de uma praga chamada "vespa-da-galha-do-freixo".</w:t>
+      </w:r>
+    </w:p>
+    <w:p>
+      <w:pPr>
+        <w:pStyle w:val="Normal"/>
+        <w:bidi w:val="0"/>
+        <w:jc w:val="center"/>
+        <w:rPr>
+          <w:color w:val="C9211E"/>
+        </w:rPr>
+      </w:pPr>
+      <w:r>
+        <w:rPr>
+          <w:color w:val="C9211E"/>
+        </w:rPr>
+        <w:t>Amieiro</w:t>
+      </w:r>
+    </w:p>
+    <w:p>
+      <w:pPr>
+        <w:pStyle w:val="Normal"/>
+        <w:bidi w:val="0"/>
+        <w:jc w:val="left"/>
+        <w:rPr>
+          <w:color w:val="000000"/>
+        </w:rPr>
+      </w:pPr>
+      <w:r>
+        <w:rPr>
+          <w:color w:val="000000"/>
+        </w:rPr>
+        <w:t xml:space="preserve">O amieiro (Alnus glutinosa) é uma árvore que se encontra em grande parte da Europa e em partes da Ásia. É uma árvore de médio porte que pode atingir até 25 metros de altura, com uma copa ampla e arredondada. O amieiro é uma árvore com grande valor ecológico, pois é capaz de crescer em áreas alagadas e pantanosas, onde muitas outras espécies de árvores não conseguem sobreviver. A madeira do amieiro é resistente, durável e elástica, tornando-a ideal para a produção de móveis, embarcações e outras aplicações. </w:t>
+      </w:r>
+    </w:p>
+    <w:p>
+      <w:pPr>
+        <w:pStyle w:val="Normal"/>
+        <w:bidi w:val="0"/>
+        <w:jc w:val="left"/>
+        <w:rPr>
+          <w:color w:val="000000"/>
+        </w:rPr>
+      </w:pPr>
+      <w:r>
+        <w:rPr>
+          <w:color w:val="000000"/>
+        </w:rPr>
+      </w:r>
+    </w:p>
+    <w:p>
+      <w:pPr>
+        <w:pStyle w:val="Normal"/>
+        <w:bidi w:val="0"/>
+        <w:jc w:val="center"/>
+        <w:rPr>
+          <w:color w:val="C9211E"/>
+        </w:rPr>
+      </w:pPr>
+      <w:r>
+        <w:rPr>
+          <w:color w:val="C9211E"/>
+        </w:rPr>
+        <w:t>Turfeira</w:t>
+      </w:r>
+    </w:p>
+    <w:p>
+      <w:pPr>
+        <w:pStyle w:val="Normal"/>
+        <w:bidi w:val="0"/>
+        <w:jc w:val="left"/>
+        <w:rPr>
+          <w:color w:val="000000"/>
+        </w:rPr>
+      </w:pPr>
+      <w:r>
+        <w:rPr>
+          <w:color w:val="000000"/>
+        </w:rPr>
+        <w:t>Uma turfeira é um tipo de ecossistema que se forma quando a matéria orgânica, como plantas mortas e folhas, se acumula em camadas e se decompõe lentamente ao longo do tempo. As turfeiras são encontradas em todo o mundo, principalmente em regiões húmidas e frias. A turfa é o principal produto das turfeiras e é uma mistura de material orgânico morto, como musgo, juncos e outras plantas, que se acumulou ao longo de milhares de anos. A turfa é uma fonte de combustível fóssil que pode ser usada como fonte de energia e também é usada em horticultura como meio de crescimento para plantas. As turfeiras são importantes ecossistemas, pois fornecem habitat para uma variedade de espécies de plantas e animais, incluindo plantas carnívoras e aves de pântano. No entanto, as turfeiras estão em risco devido à atividade humana, como a extração excessiva de turfa para uso como combustível e a conversão de turfeiras em terras agrícolas.</w:t>
+      </w:r>
+    </w:p>
+    <w:p>
+      <w:pPr>
+        <w:pStyle w:val="Normal"/>
+        <w:bidi w:val="0"/>
+        <w:jc w:val="left"/>
+        <w:rPr>
+          <w:color w:val="000000"/>
+        </w:rPr>
+      </w:pPr>
+      <w:r>
+        <w:rPr>
+          <w:color w:val="000000"/>
+        </w:rPr>
+      </w:r>
+    </w:p>
+    <w:p>
+      <w:pPr>
+        <w:pStyle w:val="Normal"/>
+        <w:bidi w:val="0"/>
+        <w:jc w:val="center"/>
+        <w:rPr>
+          <w:color w:val="C9211E"/>
+        </w:rPr>
+      </w:pPr>
+      <w:r>
+        <w:rPr>
+          <w:color w:val="C9211E"/>
+        </w:rPr>
+        <w:t>Bruchia vogesiaca</w:t>
+      </w:r>
+    </w:p>
+    <w:p>
+      <w:pPr>
+        <w:pStyle w:val="Normal"/>
+        <w:bidi w:val="0"/>
+        <w:jc w:val="left"/>
+        <w:rPr>
+          <w:color w:val="000000"/>
+        </w:rPr>
+      </w:pPr>
+      <w:r>
+        <w:rPr>
+          <w:color w:val="000000"/>
+        </w:rPr>
+      </w:r>
+    </w:p>
+    <w:p>
+      <w:pPr>
+        <w:pStyle w:val="Normal"/>
+        <w:bidi w:val="0"/>
+        <w:jc w:val="left"/>
+        <w:rPr>
+          <w:color w:val="000000"/>
+        </w:rPr>
+      </w:pPr>
+      <w:r>
+        <w:rPr>
+          <w:color w:val="000000"/>
+        </w:rPr>
+        <w:t xml:space="preserve">Bruchia vogesiaca é uma espécie de musgo pertencente à família Bruchiaceae. Os musgos, incluindo Bruchia vogesiaca, são plantas sem raízes que se reproduzem por meio de esporos. Eles desempenham um papel importante no ecossistema, ajudando a controlar a erosão do solo e a reter a </w:t>
+      </w:r>
+      <w:r>
+        <w:rPr>
+          <w:color w:val="000000"/>
+        </w:rPr>
+        <w:t>h</w:t>
+      </w:r>
+      <w:r>
+        <w:rPr>
+          <w:color w:val="000000"/>
+        </w:rPr>
+        <w:t>umidade. Bruchia vogesiaca é uma espécie de musgo relativamente rara e ameaçada devido à perda d</w:t>
+      </w:r>
+      <w:r>
+        <w:rPr>
+          <w:color w:val="000000"/>
+        </w:rPr>
+        <w:t>o seu</w:t>
+      </w:r>
+      <w:r>
+        <w:rPr>
+          <w:color w:val="000000"/>
+        </w:rPr>
+        <w:t xml:space="preserve"> habitat e à degradação do ecossistema em que vive. </w:t>
+      </w:r>
+    </w:p>
+    <w:p>
+      <w:pPr>
+        <w:pStyle w:val="Normal"/>
+        <w:bidi w:val="0"/>
+        <w:jc w:val="left"/>
+        <w:rPr>
+          <w:color w:val="000000"/>
+        </w:rPr>
+      </w:pPr>
+      <w:r>
+        <w:rPr>
+          <w:color w:val="000000"/>
+        </w:rPr>
+      </w:r>
+    </w:p>
+    <w:p>
+      <w:pPr>
+        <w:pStyle w:val="Normal"/>
+        <w:bidi w:val="0"/>
+        <w:jc w:val="center"/>
+        <w:rPr>
+          <w:color w:val="C9211E"/>
+        </w:rPr>
+      </w:pPr>
+      <w:r>
+        <w:rPr>
+          <w:color w:val="C9211E"/>
+        </w:rPr>
+        <w:t xml:space="preserve">Veronica micrantha </w:t>
+      </w:r>
+    </w:p>
+    <w:p>
+      <w:pPr>
+        <w:pStyle w:val="Normal"/>
+        <w:bidi w:val="0"/>
+        <w:jc w:val="left"/>
+        <w:rPr>
+          <w:color w:val="000000"/>
+        </w:rPr>
+      </w:pPr>
+      <w:r>
+        <w:rPr>
+          <w:color w:val="000000"/>
+        </w:rPr>
+        <w:t xml:space="preserve">Veronica micrantha é uma espécie de planta herbácea da família Plantaginaceae, nativa da Europa e do norte da África. </w:t>
+      </w:r>
+      <w:r>
+        <w:rPr>
+          <w:rFonts w:eastAsia="Noto Serif CJK SC" w:cs="Lohit Devanagari"/>
+          <w:color w:val="000000"/>
+          <w:kern w:val="2"/>
+          <w:sz w:val="24"/>
+          <w:szCs w:val="24"/>
+          <w:lang w:val="pt-PT" w:eastAsia="zh-CN" w:bidi="hi-IN"/>
+        </w:rPr>
+        <w:t xml:space="preserve">É </w:t>
+      </w:r>
+      <w:r>
+        <w:rPr>
+          <w:color w:val="000000"/>
+        </w:rPr>
+        <w:t xml:space="preserve">uma planta anual que pode crescer até cerca de 20 cm de altura. </w:t>
+      </w:r>
+      <w:r>
+        <w:rPr>
+          <w:color w:val="000000"/>
+        </w:rPr>
+        <w:t>P</w:t>
+      </w:r>
+      <w:r>
+        <w:rPr>
+          <w:color w:val="000000"/>
+        </w:rPr>
+        <w:t xml:space="preserve">roduz pequenas flores azuis ou brancas, que atraem insetos polinizadores, como abelhas e borboletas. </w:t>
+      </w:r>
+      <w:r>
+        <w:rPr>
+          <w:rFonts w:eastAsia="Noto Serif CJK SC" w:cs="Lohit Devanagari"/>
+          <w:color w:val="000000"/>
+          <w:kern w:val="2"/>
+          <w:sz w:val="24"/>
+          <w:szCs w:val="24"/>
+          <w:lang w:val="pt-PT" w:eastAsia="zh-CN" w:bidi="hi-IN"/>
+        </w:rPr>
+        <w:t xml:space="preserve">É </w:t>
+      </w:r>
+      <w:r>
+        <w:rPr>
+          <w:color w:val="000000"/>
+        </w:rPr>
+        <w:t xml:space="preserve">comumente encontrada em áreas abertas e ensolaradas. A planta tem sido utilizada na medicina tradicional para tratar </w:t>
+      </w:r>
+      <w:r>
+        <w:rPr>
+          <w:color w:val="000000"/>
+        </w:rPr>
+        <w:t xml:space="preserve">de um grande leque </w:t>
+      </w:r>
+      <w:r>
+        <w:rPr>
+          <w:color w:val="000000"/>
+        </w:rPr>
+        <w:t xml:space="preserve">de doenças, incluindo problemas respiratórios, dores de cabeça e inflamações. Apesar de não ser considerada uma espécie ameaçada, </w:t>
+      </w:r>
+      <w:r>
+        <w:rPr>
+          <w:color w:val="000000"/>
+        </w:rPr>
+        <w:t xml:space="preserve">esta </w:t>
+      </w:r>
+      <w:r>
+        <w:rPr>
+          <w:color w:val="000000"/>
+        </w:rPr>
+        <w:t>pode ser afetada pela perda d</w:t>
+      </w:r>
+      <w:r>
+        <w:rPr>
+          <w:color w:val="000000"/>
+        </w:rPr>
+        <w:t>o seu</w:t>
+      </w:r>
+      <w:r>
+        <w:rPr>
+          <w:color w:val="000000"/>
+        </w:rPr>
+        <w:t xml:space="preserve"> habitat devido à urbanização e à agricultura intensiva. </w:t>
       </w:r>
     </w:p>
     <w:sectPr>
@@ -389,6 +1127,7 @@
       <w:pgNumType w:fmt="decimal"/>
       <w:formProt w:val="false"/>
       <w:textDirection w:val="lrTb"/>
+      <w:docGrid w:type="default" w:linePitch="100" w:charSpace="0"/>
     </w:sectPr>
   </w:body>
 </w:document>
@@ -408,7 +1147,6 @@
     </w:rPrDefault>
     <w:pPrDefault>
       <w:pPr>
-        <w:widowControl/>
         <w:suppressAutoHyphens w:val="true"/>
       </w:pPr>
     </w:pPrDefault>
@@ -418,7 +1156,10 @@
     <w:qFormat/>
     <w:pPr>
       <w:widowControl/>
+      <w:suppressAutoHyphens w:val="true"/>
       <w:bidi w:val="0"/>
+      <w:spacing w:before="0" w:after="0"/>
+      <w:jc w:val="left"/>
     </w:pPr>
     <w:rPr>
       <w:rFonts w:ascii="Liberation Serif" w:hAnsi="Liberation Serif" w:eastAsia="Noto Serif CJK SC" w:cs="Lohit Devanagari"/>

</xml_diff>

<commit_message>
flora page all done
</commit_message>
<xml_diff>
--- a/Info/fauna e flora corno do bico.docx
+++ b/Info/fauna e flora corno do bico.docx
@@ -750,374 +750,6 @@
       </w:pPr>
       <w:r>
         <w:rPr/>
-      </w:r>
-    </w:p>
-    <w:p>
-      <w:pPr>
-        <w:pStyle w:val="Normal"/>
-        <w:bidi w:val="0"/>
-        <w:jc w:val="center"/>
-        <w:rPr>
-          <w:color w:val="C9211E"/>
-        </w:rPr>
-      </w:pPr>
-      <w:r>
-        <w:rPr>
-          <w:color w:val="C9211E"/>
-        </w:rPr>
-        <w:t>F</w:t>
-      </w:r>
-      <w:r>
-        <w:rPr>
-          <w:color w:val="C9211E"/>
-        </w:rPr>
-        <w:t>reixo-de-folha-estreita</w:t>
-      </w:r>
-    </w:p>
-    <w:p>
-      <w:pPr>
-        <w:pStyle w:val="Normal"/>
-        <w:bidi w:val="0"/>
-        <w:jc w:val="left"/>
-        <w:rPr>
-          <w:color w:val="000000"/>
-        </w:rPr>
-      </w:pPr>
-      <w:r>
-        <w:rPr>
-          <w:color w:val="000000"/>
-        </w:rPr>
-        <w:t xml:space="preserve">O freixo-de-folha-estreita (Fraxinus angustifolia) é uma árvore </w:t>
-      </w:r>
-      <w:r>
-        <w:rPr>
-          <w:color w:val="000000"/>
-        </w:rPr>
-        <w:t xml:space="preserve">que se encontra </w:t>
-      </w:r>
-      <w:r>
-        <w:rPr>
-          <w:color w:val="000000"/>
-        </w:rPr>
-        <w:t xml:space="preserve">principalmente na Europa e em partes da Ásia. É uma árvore de tamanho médio a grande, que pode atingir até 30 metros de altura. O freixo-de-folha-estreita é uma árvore bastante resistente e adaptável, capaz de crescer </w:t>
-      </w:r>
-      <w:r>
-        <w:rPr>
-          <w:color w:val="000000"/>
-        </w:rPr>
-        <w:t>n</w:t>
-      </w:r>
-      <w:r>
-        <w:rPr>
-          <w:color w:val="000000"/>
-        </w:rPr>
-        <w:t xml:space="preserve">uma ampla variedade de solos e climas, incluindo áreas </w:t>
-      </w:r>
-      <w:r>
-        <w:rPr>
-          <w:color w:val="000000"/>
-        </w:rPr>
-        <w:t>h</w:t>
-      </w:r>
-      <w:r>
-        <w:rPr>
-          <w:color w:val="000000"/>
-        </w:rPr>
-        <w:t>úmidas e alagadas. A madeira do freixo é resistente, dura e elástica, tornando-a ideal para a produção de ferramentas, como martelos, machados e cabos de vassoura. No entanto, o freixo-de-folha-estreita enfrenta ameaças significativas, principalmente devido à disseminação de uma praga chamada "vespa-da-galha-do-freixo".</w:t>
-      </w:r>
-    </w:p>
-    <w:p>
-      <w:pPr>
-        <w:pStyle w:val="Normal"/>
-        <w:bidi w:val="0"/>
-        <w:jc w:val="center"/>
-        <w:rPr>
-          <w:color w:val="C9211E"/>
-        </w:rPr>
-      </w:pPr>
-      <w:r>
-        <w:rPr>
-          <w:color w:val="C9211E"/>
-        </w:rPr>
-        <w:t>Amieiro</w:t>
-      </w:r>
-    </w:p>
-    <w:p>
-      <w:pPr>
-        <w:pStyle w:val="Normal"/>
-        <w:bidi w:val="0"/>
-        <w:jc w:val="left"/>
-        <w:rPr>
-          <w:color w:val="000000"/>
-        </w:rPr>
-      </w:pPr>
-      <w:r>
-        <w:rPr>
-          <w:color w:val="000000"/>
-        </w:rPr>
-        <w:t xml:space="preserve">O amieiro (Alnus glutinosa) é uma árvore que se encontra em grande parte da Europa e em partes da Ásia. É uma árvore de médio porte que pode atingir até 25 metros de altura, com uma copa ampla e arredondada. O amieiro é uma árvore com grande valor ecológico, pois é capaz de crescer em áreas alagadas e pantanosas, onde muitas outras espécies de árvores não conseguem sobreviver. A madeira do amieiro é resistente, durável e elástica, tornando-a ideal para a produção de móveis, embarcações e outras aplicações. </w:t>
-      </w:r>
-    </w:p>
-    <w:p>
-      <w:pPr>
-        <w:pStyle w:val="Normal"/>
-        <w:bidi w:val="0"/>
-        <w:jc w:val="left"/>
-        <w:rPr>
-          <w:color w:val="000000"/>
-        </w:rPr>
-      </w:pPr>
-      <w:r>
-        <w:rPr>
-          <w:color w:val="000000"/>
-        </w:rPr>
-      </w:r>
-    </w:p>
-    <w:p>
-      <w:pPr>
-        <w:pStyle w:val="Normal"/>
-        <w:bidi w:val="0"/>
-        <w:jc w:val="center"/>
-        <w:rPr>
-          <w:color w:val="C9211E"/>
-        </w:rPr>
-      </w:pPr>
-      <w:r>
-        <w:rPr>
-          <w:color w:val="C9211E"/>
-        </w:rPr>
-        <w:t>Turfeira</w:t>
-      </w:r>
-    </w:p>
-    <w:p>
-      <w:pPr>
-        <w:pStyle w:val="Normal"/>
-        <w:bidi w:val="0"/>
-        <w:jc w:val="left"/>
-        <w:rPr>
-          <w:color w:val="000000"/>
-        </w:rPr>
-      </w:pPr>
-      <w:r>
-        <w:rPr>
-          <w:color w:val="000000"/>
-        </w:rPr>
-        <w:t>Uma turfeira é um tipo de ecossistema que se forma quando a matéria orgânica, como plantas mortas e folhas, se acumula em camadas e se decompõe lentamente ao longo do tempo. As turfeiras são encontradas em todo o mundo, principalmente em regiões húmidas e frias. A turfa é o principal produto das turfeiras e é uma mistura de material orgânico morto, como musgo, juncos e outras plantas, que se acumulou ao longo de milhares de anos. A turfa é uma fonte de combustível fóssil que pode ser usada como fonte de energia e também é usada em horticultura como meio de crescimento para plantas. As turfeiras são importantes ecossistemas, pois fornecem habitat para uma variedade de espécies de plantas e animais, incluindo plantas carnívoras e aves de pântano. No entanto, as turfeiras estão em risco devido à atividade humana, como a extração excessiva de turfa para uso como combustível e a conversão de turfeiras em terras agrícolas.</w:t>
-      </w:r>
-    </w:p>
-    <w:p>
-      <w:pPr>
-        <w:pStyle w:val="Normal"/>
-        <w:bidi w:val="0"/>
-        <w:jc w:val="left"/>
-        <w:rPr>
-          <w:color w:val="000000"/>
-        </w:rPr>
-      </w:pPr>
-      <w:r>
-        <w:rPr>
-          <w:color w:val="000000"/>
-        </w:rPr>
-      </w:r>
-    </w:p>
-    <w:p>
-      <w:pPr>
-        <w:pStyle w:val="Normal"/>
-        <w:bidi w:val="0"/>
-        <w:jc w:val="center"/>
-        <w:rPr>
-          <w:color w:val="C9211E"/>
-        </w:rPr>
-      </w:pPr>
-      <w:r>
-        <w:rPr>
-          <w:color w:val="C9211E"/>
-        </w:rPr>
-        <w:t>Bruchia vogesiaca</w:t>
-      </w:r>
-    </w:p>
-    <w:p>
-      <w:pPr>
-        <w:pStyle w:val="Normal"/>
-        <w:bidi w:val="0"/>
-        <w:jc w:val="left"/>
-        <w:rPr>
-          <w:color w:val="000000"/>
-        </w:rPr>
-      </w:pPr>
-      <w:r>
-        <w:rPr>
-          <w:color w:val="000000"/>
-        </w:rPr>
-      </w:r>
-    </w:p>
-    <w:p>
-      <w:pPr>
-        <w:pStyle w:val="Normal"/>
-        <w:bidi w:val="0"/>
-        <w:jc w:val="left"/>
-        <w:rPr>
-          <w:color w:val="000000"/>
-        </w:rPr>
-      </w:pPr>
-      <w:r>
-        <w:rPr>
-          <w:color w:val="000000"/>
-        </w:rPr>
-        <w:t xml:space="preserve">Bruchia vogesiaca é uma espécie de musgo pertencente à família Bruchiaceae. Os musgos, incluindo Bruchia vogesiaca, são plantas sem raízes que se reproduzem por meio de esporos. Eles desempenham um papel importante no ecossistema, ajudando a controlar a erosão do solo e a reter a </w:t>
-      </w:r>
-      <w:r>
-        <w:rPr>
-          <w:color w:val="000000"/>
-        </w:rPr>
-        <w:t>h</w:t>
-      </w:r>
-      <w:r>
-        <w:rPr>
-          <w:color w:val="000000"/>
-        </w:rPr>
-        <w:t>umidade. Bruchia vogesiaca é uma espécie de musgo relativamente rara e ameaçada devido à perda d</w:t>
-      </w:r>
-      <w:r>
-        <w:rPr>
-          <w:color w:val="000000"/>
-        </w:rPr>
-        <w:t>o seu</w:t>
-      </w:r>
-      <w:r>
-        <w:rPr>
-          <w:color w:val="000000"/>
-        </w:rPr>
-        <w:t xml:space="preserve"> habitat e à degradação do ecossistema em que vive. </w:t>
-      </w:r>
-    </w:p>
-    <w:p>
-      <w:pPr>
-        <w:pStyle w:val="Normal"/>
-        <w:bidi w:val="0"/>
-        <w:jc w:val="left"/>
-        <w:rPr>
-          <w:color w:val="000000"/>
-        </w:rPr>
-      </w:pPr>
-      <w:r>
-        <w:rPr>
-          <w:color w:val="000000"/>
-        </w:rPr>
-      </w:r>
-    </w:p>
-    <w:p>
-      <w:pPr>
-        <w:pStyle w:val="Normal"/>
-        <w:bidi w:val="0"/>
-        <w:jc w:val="center"/>
-        <w:rPr>
-          <w:color w:val="C9211E"/>
-        </w:rPr>
-      </w:pPr>
-      <w:r>
-        <w:rPr>
-          <w:color w:val="C9211E"/>
-        </w:rPr>
-        <w:t xml:space="preserve">Veronica micrantha </w:t>
-      </w:r>
-    </w:p>
-    <w:p>
-      <w:pPr>
-        <w:pStyle w:val="Normal"/>
-        <w:bidi w:val="0"/>
-        <w:jc w:val="left"/>
-        <w:rPr>
-          <w:color w:val="000000"/>
-        </w:rPr>
-      </w:pPr>
-      <w:r>
-        <w:rPr>
-          <w:color w:val="000000"/>
-        </w:rPr>
-        <w:t xml:space="preserve">Veronica micrantha é uma espécie de planta herbácea da família Plantaginaceae, nativa da Europa e do norte da África. </w:t>
-      </w:r>
-      <w:r>
-        <w:rPr>
-          <w:rFonts w:eastAsia="Noto Serif CJK SC" w:cs="Lohit Devanagari"/>
-          <w:color w:val="000000"/>
-          <w:kern w:val="2"/>
-          <w:sz w:val="24"/>
-          <w:szCs w:val="24"/>
-          <w:lang w:val="pt-PT" w:eastAsia="zh-CN" w:bidi="hi-IN"/>
-        </w:rPr>
-        <w:t xml:space="preserve">É </w:t>
-      </w:r>
-      <w:r>
-        <w:rPr>
-          <w:color w:val="000000"/>
-        </w:rPr>
-        <w:t xml:space="preserve">uma planta anual que pode crescer até cerca de 20 cm de altura. </w:t>
-      </w:r>
-      <w:r>
-        <w:rPr>
-          <w:color w:val="000000"/>
-        </w:rPr>
-        <w:t>P</w:t>
-      </w:r>
-      <w:r>
-        <w:rPr>
-          <w:color w:val="000000"/>
-        </w:rPr>
-        <w:t xml:space="preserve">roduz pequenas flores azuis ou brancas, que atraem insetos polinizadores, como abelhas e borboletas. </w:t>
-      </w:r>
-      <w:r>
-        <w:rPr>
-          <w:rFonts w:eastAsia="Noto Serif CJK SC" w:cs="Lohit Devanagari"/>
-          <w:color w:val="000000"/>
-          <w:kern w:val="2"/>
-          <w:sz w:val="24"/>
-          <w:szCs w:val="24"/>
-          <w:lang w:val="pt-PT" w:eastAsia="zh-CN" w:bidi="hi-IN"/>
-        </w:rPr>
-        <w:t xml:space="preserve">É </w:t>
-      </w:r>
-      <w:r>
-        <w:rPr>
-          <w:color w:val="000000"/>
-        </w:rPr>
-        <w:t xml:space="preserve">comumente encontrada em áreas abertas e ensolaradas. A planta tem sido utilizada na medicina tradicional para tratar </w:t>
-      </w:r>
-      <w:r>
-        <w:rPr>
-          <w:color w:val="000000"/>
-        </w:rPr>
-        <w:t xml:space="preserve">de um grande leque </w:t>
-      </w:r>
-      <w:r>
-        <w:rPr>
-          <w:color w:val="000000"/>
-        </w:rPr>
-        <w:t xml:space="preserve">de doenças, incluindo problemas respiratórios, dores de cabeça e inflamações. Apesar de não ser considerada uma espécie ameaçada, </w:t>
-      </w:r>
-      <w:r>
-        <w:rPr>
-          <w:color w:val="000000"/>
-        </w:rPr>
-        <w:t xml:space="preserve">esta </w:t>
-      </w:r>
-      <w:r>
-        <w:rPr>
-          <w:color w:val="000000"/>
-        </w:rPr>
-        <w:t>pode ser afetada pela perda d</w:t>
-      </w:r>
-      <w:r>
-        <w:rPr>
-          <w:color w:val="000000"/>
-        </w:rPr>
-        <w:t>o seu</w:t>
-      </w:r>
-      <w:r>
-        <w:rPr>
-          <w:color w:val="000000"/>
-        </w:rPr>
-        <w:t xml:space="preserve"> habitat devido à urbanização e à agricultura intensiva. </w:t>
       </w:r>
     </w:p>
     <w:sectPr>

</xml_diff>